<commit_message>
Terminado plan de pruebas
</commit_message>
<xml_diff>
--- a/Docs/Test Plans/Plan de Pruebas - Filtrar gasolineras favoritas.docx
+++ b/Docs/Test Plans/Plan de Pruebas - Filtrar gasolineras favoritas.docx
@@ -354,6 +354,7 @@
         </w:rPr>
         <w:t xml:space="preserve">En esta sección se definen las pruebas de aceptación extraídas de la entrevista con el </w:t>
       </w:r>
+      <w:proofErr w:type="spellStart"/>
       <w:r>
         <w:rPr>
           <w:rStyle w:val="normaltextrun"/>
@@ -363,8 +364,33 @@
           <w:sz w:val="22"/>
           <w:szCs w:val="22"/>
         </w:rPr>
-        <w:t>Product Owner</w:t>
-      </w:r>
+        <w:t>Product</w:t>
+      </w:r>
+      <w:proofErr w:type="spellEnd"/>
+      <w:r>
+        <w:rPr>
+          <w:rStyle w:val="normaltextrun"/>
+          <w:rFonts w:ascii="Calibri Light" w:hAnsi="Calibri Light" w:cs="Calibri Light"/>
+          <w:i/>
+          <w:iCs/>
+          <w:sz w:val="22"/>
+          <w:szCs w:val="22"/>
+        </w:rPr>
+        <w:t xml:space="preserve"> </w:t>
+      </w:r>
+      <w:proofErr w:type="spellStart"/>
+      <w:r>
+        <w:rPr>
+          <w:rStyle w:val="normaltextrun"/>
+          <w:rFonts w:ascii="Calibri Light" w:hAnsi="Calibri Light" w:cs="Calibri Light"/>
+          <w:i/>
+          <w:iCs/>
+          <w:sz w:val="22"/>
+          <w:szCs w:val="22"/>
+        </w:rPr>
+        <w:t>Owner</w:t>
+      </w:r>
+      <w:proofErr w:type="spellEnd"/>
       <w:r>
         <w:rPr>
           <w:rStyle w:val="normaltextrun"/>
@@ -1769,8 +1795,9 @@
           <w:sz w:val="22"/>
           <w:szCs w:val="22"/>
         </w:rPr>
-        <w:t xml:space="preserve">En las pruebas de interfaz, que se realizarán con la ayuda de la librería de pruebas "Espresso", se comprobará que las interfaces se comportan acorde a lo descrito en los casos de prueba de aceptación. </w:t>
-      </w:r>
+        <w:t>En las pruebas de interfaz, que se realizarán con la ayuda de la librería de pruebas "</w:t>
+      </w:r>
+      <w:proofErr w:type="spellStart"/>
       <w:r>
         <w:rPr>
           <w:rStyle w:val="normaltextrun"/>
@@ -1778,8 +1805,9 @@
           <w:sz w:val="22"/>
           <w:szCs w:val="22"/>
         </w:rPr>
-        <w:t>E</w:t>
-      </w:r>
+        <w:t>Espresso</w:t>
+      </w:r>
+      <w:proofErr w:type="spellEnd"/>
       <w:r>
         <w:rPr>
           <w:rStyle w:val="normaltextrun"/>
@@ -1787,7 +1815,7 @@
           <w:sz w:val="22"/>
           <w:szCs w:val="22"/>
         </w:rPr>
-        <w:t xml:space="preserve">sta vez renombrados a </w:t>
+        <w:t xml:space="preserve">", se comprobará que las interfaces se comportan acorde a lo descrito en los casos de prueba de aceptación. </w:t>
       </w:r>
       <w:r>
         <w:rPr>
@@ -1796,7 +1824,7 @@
           <w:sz w:val="22"/>
           <w:szCs w:val="22"/>
         </w:rPr>
-        <w:t>PIF</w:t>
+        <w:t>E</w:t>
       </w:r>
       <w:r>
         <w:rPr>
@@ -1805,7 +1833,36 @@
           <w:sz w:val="22"/>
           <w:szCs w:val="22"/>
         </w:rPr>
-        <w:t>.x.y.</w:t>
+        <w:t xml:space="preserve">sta vez renombrados a </w:t>
+      </w:r>
+      <w:proofErr w:type="spellStart"/>
+      <w:r>
+        <w:rPr>
+          <w:rStyle w:val="normaltextrun"/>
+          <w:rFonts w:ascii="Calibri Light" w:hAnsi="Calibri Light" w:cs="Calibri Light"/>
+          <w:sz w:val="22"/>
+          <w:szCs w:val="22"/>
+        </w:rPr>
+        <w:t>PIF</w:t>
+      </w:r>
+      <w:r>
+        <w:rPr>
+          <w:rStyle w:val="normaltextrun"/>
+          <w:rFonts w:ascii="Calibri Light" w:hAnsi="Calibri Light" w:cs="Calibri Light"/>
+          <w:sz w:val="22"/>
+          <w:szCs w:val="22"/>
+        </w:rPr>
+        <w:t>.x.y</w:t>
+      </w:r>
+      <w:proofErr w:type="spellEnd"/>
+      <w:r>
+        <w:rPr>
+          <w:rStyle w:val="normaltextrun"/>
+          <w:rFonts w:ascii="Calibri Light" w:hAnsi="Calibri Light" w:cs="Calibri Light"/>
+          <w:sz w:val="22"/>
+          <w:szCs w:val="22"/>
+        </w:rPr>
+        <w:t>.</w:t>
       </w:r>
     </w:p>
     <w:p>
@@ -1975,14 +2032,25 @@
                 <w:szCs w:val="22"/>
               </w:rPr>
             </w:pPr>
-            <w:r>
-              <w:rPr>
-                <w:rStyle w:val="normaltextrun"/>
-                <w:rFonts w:ascii="Calibri Light" w:hAnsi="Calibri Light" w:cs="Calibri Light"/>
-                <w:sz w:val="22"/>
-                <w:szCs w:val="22"/>
-              </w:rPr>
-              <w:t>Click en el botón del panel lateral “Filtrar favoritos”</w:t>
+            <w:proofErr w:type="spellStart"/>
+            <w:r>
+              <w:rPr>
+                <w:rStyle w:val="normaltextrun"/>
+                <w:rFonts w:ascii="Calibri Light" w:hAnsi="Calibri Light" w:cs="Calibri Light"/>
+                <w:sz w:val="22"/>
+                <w:szCs w:val="22"/>
+              </w:rPr>
+              <w:t>Click</w:t>
+            </w:r>
+            <w:proofErr w:type="spellEnd"/>
+            <w:r>
+              <w:rPr>
+                <w:rStyle w:val="normaltextrun"/>
+                <w:rFonts w:ascii="Calibri Light" w:hAnsi="Calibri Light" w:cs="Calibri Light"/>
+                <w:sz w:val="22"/>
+                <w:szCs w:val="22"/>
+              </w:rPr>
+              <w:t xml:space="preserve"> en el botón del panel lateral “Filtrar favoritos”</w:t>
             </w:r>
           </w:p>
         </w:tc>
@@ -2111,7 +2179,27 @@
                 <w:sz w:val="22"/>
                 <w:szCs w:val="22"/>
               </w:rPr>
-              <w:t xml:space="preserve"> y click en aceptar. </w:t>
+              <w:t xml:space="preserve"> y </w:t>
+            </w:r>
+            <w:proofErr w:type="spellStart"/>
+            <w:r>
+              <w:rPr>
+                <w:rStyle w:val="normaltextrun"/>
+                <w:rFonts w:ascii="Calibri Light" w:hAnsi="Calibri Light" w:cs="Calibri Light"/>
+                <w:sz w:val="22"/>
+                <w:szCs w:val="22"/>
+              </w:rPr>
+              <w:t>click</w:t>
+            </w:r>
+            <w:proofErr w:type="spellEnd"/>
+            <w:r>
+              <w:rPr>
+                <w:rStyle w:val="normaltextrun"/>
+                <w:rFonts w:ascii="Calibri Light" w:hAnsi="Calibri Light" w:cs="Calibri Light"/>
+                <w:sz w:val="22"/>
+                <w:szCs w:val="22"/>
+              </w:rPr>
+              <w:t xml:space="preserve"> en aceptar. </w:t>
             </w:r>
           </w:p>
         </w:tc>
@@ -2249,52 +2337,36 @@
                 <w:sz w:val="22"/>
                 <w:szCs w:val="22"/>
               </w:rPr>
-              <w:t>localidad</w:t>
-            </w:r>
-            <w:r>
-              <w:rPr>
-                <w:rStyle w:val="normaltextrun"/>
-                <w:rFonts w:ascii="Calibri Light" w:hAnsi="Calibri Light" w:cs="Calibri Light"/>
-                <w:sz w:val="22"/>
-                <w:szCs w:val="22"/>
-              </w:rPr>
-              <w:t xml:space="preserve">: la primera </w:t>
-            </w:r>
-            <w:r>
-              <w:rPr>
-                <w:rStyle w:val="normaltextrun"/>
-                <w:rFonts w:ascii="Calibri Light" w:hAnsi="Calibri Light" w:cs="Calibri Light"/>
-                <w:sz w:val="22"/>
-                <w:szCs w:val="22"/>
-              </w:rPr>
-              <w:t>localidad</w:t>
-            </w:r>
-            <w:r>
-              <w:rPr>
-                <w:rStyle w:val="normaltextrun"/>
-                <w:rFonts w:ascii="Calibri Light" w:hAnsi="Calibri Light" w:cs="Calibri Light"/>
-                <w:sz w:val="22"/>
-                <w:szCs w:val="22"/>
-              </w:rPr>
-              <w:t xml:space="preserve"> de la lista</w:t>
-            </w:r>
-            <w:r>
-              <w:rPr>
-                <w:rStyle w:val="normaltextrun"/>
-                <w:rFonts w:ascii="Calibri Light" w:hAnsi="Calibri Light" w:cs="Calibri Light"/>
-                <w:sz w:val="22"/>
-                <w:szCs w:val="22"/>
-              </w:rPr>
-              <w:t xml:space="preserve"> </w:t>
-            </w:r>
-            <w:r>
-              <w:rPr>
-                <w:rStyle w:val="normaltextrun"/>
-                <w:rFonts w:ascii="Calibri Light" w:hAnsi="Calibri Light" w:cs="Calibri Light"/>
-                <w:sz w:val="22"/>
-                <w:szCs w:val="22"/>
-              </w:rPr>
-              <w:t>y click en aceptar</w:t>
+              <w:t>localidad: la primera localidad de la lista</w:t>
+            </w:r>
+            <w:r>
+              <w:rPr>
+                <w:rStyle w:val="normaltextrun"/>
+                <w:rFonts w:ascii="Calibri Light" w:hAnsi="Calibri Light" w:cs="Calibri Light"/>
+                <w:sz w:val="22"/>
+                <w:szCs w:val="22"/>
+              </w:rPr>
+              <w:t xml:space="preserve"> y </w:t>
+            </w:r>
+            <w:proofErr w:type="spellStart"/>
+            <w:r>
+              <w:rPr>
+                <w:rStyle w:val="normaltextrun"/>
+                <w:rFonts w:ascii="Calibri Light" w:hAnsi="Calibri Light" w:cs="Calibri Light"/>
+                <w:sz w:val="22"/>
+                <w:szCs w:val="22"/>
+              </w:rPr>
+              <w:t>click</w:t>
+            </w:r>
+            <w:proofErr w:type="spellEnd"/>
+            <w:r>
+              <w:rPr>
+                <w:rStyle w:val="normaltextrun"/>
+                <w:rFonts w:ascii="Calibri Light" w:hAnsi="Calibri Light" w:cs="Calibri Light"/>
+                <w:sz w:val="22"/>
+                <w:szCs w:val="22"/>
+              </w:rPr>
+              <w:t xml:space="preserve"> en aceptar</w:t>
             </w:r>
           </w:p>
         </w:tc>
@@ -2487,6 +2559,7 @@
                 <w:szCs w:val="22"/>
               </w:rPr>
             </w:pPr>
+            <w:proofErr w:type="spellStart"/>
             <w:r>
               <w:rPr>
                 <w:rStyle w:val="normaltextrun"/>
@@ -2503,7 +2576,17 @@
                 <w:sz w:val="22"/>
                 <w:szCs w:val="22"/>
               </w:rPr>
-              <w:t>lick en aceptar</w:t>
+              <w:t>lick</w:t>
+            </w:r>
+            <w:proofErr w:type="spellEnd"/>
+            <w:r>
+              <w:rPr>
+                <w:rStyle w:val="normaltextrun"/>
+                <w:rFonts w:ascii="Calibri Light" w:hAnsi="Calibri Light" w:cs="Calibri Light"/>
+                <w:sz w:val="22"/>
+                <w:szCs w:val="22"/>
+              </w:rPr>
+              <w:t xml:space="preserve"> en aceptar</w:t>
             </w:r>
           </w:p>
         </w:tc>
@@ -2645,25 +2728,27 @@
                 <w:sz w:val="22"/>
                 <w:szCs w:val="22"/>
               </w:rPr>
-              <w:t xml:space="preserve"> </w:t>
-            </w:r>
-            <w:r>
-              <w:rPr>
-                <w:rStyle w:val="normaltextrun"/>
-                <w:rFonts w:ascii="Calibri Light" w:hAnsi="Calibri Light" w:cs="Calibri Light"/>
-                <w:sz w:val="22"/>
-                <w:szCs w:val="22"/>
-              </w:rPr>
-              <w:t>y click en aceptar</w:t>
-            </w:r>
-            <w:r>
-              <w:rPr>
-                <w:rStyle w:val="normaltextrun"/>
-                <w:rFonts w:ascii="Calibri Light" w:hAnsi="Calibri Light" w:cs="Calibri Light"/>
-                <w:sz w:val="22"/>
-                <w:szCs w:val="22"/>
-              </w:rPr>
-              <w:t>.</w:t>
+              <w:t xml:space="preserve"> y </w:t>
+            </w:r>
+            <w:proofErr w:type="spellStart"/>
+            <w:r>
+              <w:rPr>
+                <w:rStyle w:val="normaltextrun"/>
+                <w:rFonts w:ascii="Calibri Light" w:hAnsi="Calibri Light" w:cs="Calibri Light"/>
+                <w:sz w:val="22"/>
+                <w:szCs w:val="22"/>
+              </w:rPr>
+              <w:t>click</w:t>
+            </w:r>
+            <w:proofErr w:type="spellEnd"/>
+            <w:r>
+              <w:rPr>
+                <w:rStyle w:val="normaltextrun"/>
+                <w:rFonts w:ascii="Calibri Light" w:hAnsi="Calibri Light" w:cs="Calibri Light"/>
+                <w:sz w:val="22"/>
+                <w:szCs w:val="22"/>
+              </w:rPr>
+              <w:t xml:space="preserve"> en aceptar.</w:t>
             </w:r>
             <w:r>
               <w:rPr>
@@ -2768,14 +2853,25 @@
                 <w:szCs w:val="22"/>
               </w:rPr>
             </w:pPr>
-            <w:r>
-              <w:rPr>
-                <w:rStyle w:val="normaltextrun"/>
-                <w:rFonts w:ascii="Calibri Light" w:hAnsi="Calibri Light" w:cs="Calibri Light"/>
-                <w:sz w:val="22"/>
-                <w:szCs w:val="22"/>
-              </w:rPr>
-              <w:t>Click en el botón del panel lateral “Filtrar favoritos”</w:t>
+            <w:proofErr w:type="spellStart"/>
+            <w:r>
+              <w:rPr>
+                <w:rStyle w:val="normaltextrun"/>
+                <w:rFonts w:ascii="Calibri Light" w:hAnsi="Calibri Light" w:cs="Calibri Light"/>
+                <w:sz w:val="22"/>
+                <w:szCs w:val="22"/>
+              </w:rPr>
+              <w:t>Click</w:t>
+            </w:r>
+            <w:proofErr w:type="spellEnd"/>
+            <w:r>
+              <w:rPr>
+                <w:rStyle w:val="normaltextrun"/>
+                <w:rFonts w:ascii="Calibri Light" w:hAnsi="Calibri Light" w:cs="Calibri Light"/>
+                <w:sz w:val="22"/>
+                <w:szCs w:val="22"/>
+              </w:rPr>
+              <w:t xml:space="preserve"> en el botón del panel lateral “Filtrar favoritos”</w:t>
             </w:r>
             <w:r>
               <w:rPr>
@@ -3103,6 +3199,7 @@
         </w:rPr>
         <w:t xml:space="preserve">.1 </w:t>
       </w:r>
+      <w:proofErr w:type="spellStart"/>
       <w:r>
         <w:rPr>
           <w:rFonts w:asciiTheme="majorHAnsi" w:hAnsiTheme="majorHAnsi" w:cstheme="majorHAnsi"/>
@@ -3119,6 +3216,7 @@
         </w:rPr>
         <w:t>GasolinerasFavoritas</w:t>
       </w:r>
+      <w:proofErr w:type="spellEnd"/>
     </w:p>
     <w:p>
       <w:pPr>
@@ -3132,6 +3230,7 @@
         </w:rPr>
         <w:t xml:space="preserve">Para este </w:t>
       </w:r>
+      <w:proofErr w:type="spellStart"/>
       <w:r>
         <w:rPr>
           <w:rFonts w:asciiTheme="majorHAnsi" w:hAnsiTheme="majorHAnsi" w:cstheme="majorHAnsi"/>
@@ -3140,6 +3239,7 @@
         </w:rPr>
         <w:t>presenter</w:t>
       </w:r>
+      <w:proofErr w:type="spellEnd"/>
       <w:r>
         <w:rPr>
           <w:rFonts w:asciiTheme="majorHAnsi" w:hAnsiTheme="majorHAnsi" w:cstheme="majorHAnsi"/>
@@ -3176,6 +3276,7 @@
         </w:rPr>
         <w:t xml:space="preserve">(excluyendo </w:t>
       </w:r>
+      <w:proofErr w:type="spellStart"/>
       <w:r>
         <w:rPr>
           <w:rFonts w:asciiTheme="majorHAnsi" w:hAnsiTheme="majorHAnsi" w:cstheme="majorHAnsi"/>
@@ -3184,12 +3285,14 @@
         </w:rPr>
         <w:t>setters</w:t>
       </w:r>
+      <w:proofErr w:type="spellEnd"/>
       <w:r>
         <w:rPr>
           <w:rFonts w:asciiTheme="majorHAnsi" w:hAnsiTheme="majorHAnsi" w:cstheme="majorHAnsi"/>
         </w:rPr>
         <w:t xml:space="preserve"> y </w:t>
       </w:r>
+      <w:proofErr w:type="spellStart"/>
       <w:r>
         <w:rPr>
           <w:rFonts w:asciiTheme="majorHAnsi" w:hAnsiTheme="majorHAnsi" w:cstheme="majorHAnsi"/>
@@ -3198,12 +3301,14 @@
         </w:rPr>
         <w:t>getters</w:t>
       </w:r>
+      <w:proofErr w:type="spellEnd"/>
       <w:r>
         <w:rPr>
           <w:rFonts w:asciiTheme="majorHAnsi" w:hAnsiTheme="majorHAnsi" w:cstheme="majorHAnsi"/>
         </w:rPr>
         <w:t xml:space="preserve">). Estos casos de prueba son identificables por </w:t>
       </w:r>
+      <w:proofErr w:type="spellStart"/>
       <w:r>
         <w:rPr>
           <w:rFonts w:asciiTheme="majorHAnsi" w:hAnsiTheme="majorHAnsi" w:cstheme="majorHAnsi"/>
@@ -3214,7 +3319,14 @@
         <w:rPr>
           <w:rFonts w:asciiTheme="majorHAnsi" w:hAnsiTheme="majorHAnsi" w:cstheme="majorHAnsi"/>
         </w:rPr>
-        <w:t>.x.y.</w:t>
+        <w:t>.x.y</w:t>
+      </w:r>
+      <w:proofErr w:type="spellEnd"/>
+      <w:r>
+        <w:rPr>
+          <w:rFonts w:asciiTheme="majorHAnsi" w:hAnsiTheme="majorHAnsi" w:cstheme="majorHAnsi"/>
+        </w:rPr>
+        <w:t>.</w:t>
       </w:r>
     </w:p>
     <w:p>
@@ -3258,6 +3370,7 @@
         </w:rPr>
         <w:t xml:space="preserve">.1: </w:t>
       </w:r>
+      <w:proofErr w:type="spellStart"/>
       <w:r>
         <w:rPr>
           <w:rFonts w:asciiTheme="majorHAnsi" w:hAnsiTheme="majorHAnsi" w:cstheme="majorHAnsi"/>
@@ -3272,7 +3385,7 @@
           <w:i/>
           <w:iCs/>
         </w:rPr>
-        <w:t>iltarGasolineras</w:t>
+        <w:t>ilt</w:t>
       </w:r>
       <w:r>
         <w:rPr>
@@ -3280,7 +3393,7 @@
           <w:i/>
           <w:iCs/>
         </w:rPr>
-        <w:t>Fav</w:t>
+        <w:t>r</w:t>
       </w:r>
       <w:r>
         <w:rPr>
@@ -3288,8 +3401,25 @@
           <w:i/>
           <w:iCs/>
         </w:rPr>
+        <w:t>arGasolineras</w:t>
+      </w:r>
+      <w:r>
+        <w:rPr>
+          <w:rFonts w:asciiTheme="majorHAnsi" w:hAnsiTheme="majorHAnsi" w:cstheme="majorHAnsi"/>
+          <w:i/>
+          <w:iCs/>
+        </w:rPr>
+        <w:t>Fav</w:t>
+      </w:r>
+      <w:r>
+        <w:rPr>
+          <w:rFonts w:asciiTheme="majorHAnsi" w:hAnsiTheme="majorHAnsi" w:cstheme="majorHAnsi"/>
+          <w:i/>
+          <w:iCs/>
+        </w:rPr>
         <w:t>Marca</w:t>
       </w:r>
+      <w:proofErr w:type="spellEnd"/>
       <w:r>
         <w:rPr>
           <w:rFonts w:asciiTheme="majorHAnsi" w:hAnsiTheme="majorHAnsi" w:cstheme="majorHAnsi"/>
@@ -3656,6 +3786,7 @@
                 <w:szCs w:val="22"/>
               </w:rPr>
             </w:pPr>
+            <w:proofErr w:type="spellStart"/>
             <w:r>
               <w:rPr>
                 <w:rStyle w:val="normaltextrun"/>
@@ -3665,6 +3796,7 @@
               </w:rPr>
               <w:t>Null</w:t>
             </w:r>
+            <w:proofErr w:type="spellEnd"/>
           </w:p>
         </w:tc>
         <w:tc>
@@ -3713,9 +3845,11 @@
       <w:r>
         <w:t xml:space="preserve">: Casos de prueba para el método </w:t>
       </w:r>
+      <w:proofErr w:type="spellStart"/>
       <w:r>
         <w:t>filtrarGaolinerasFavMarca</w:t>
       </w:r>
+      <w:proofErr w:type="spellEnd"/>
     </w:p>
     <w:p>
       <w:pPr>
@@ -3758,6 +3892,7 @@
         </w:rPr>
         <w:t xml:space="preserve"> </w:t>
       </w:r>
+      <w:proofErr w:type="spellStart"/>
       <w:r>
         <w:rPr>
           <w:rFonts w:asciiTheme="majorHAnsi" w:hAnsiTheme="majorHAnsi" w:cstheme="majorHAnsi"/>
@@ -3774,6 +3909,7 @@
         </w:rPr>
         <w:t>Local</w:t>
       </w:r>
+      <w:proofErr w:type="spellEnd"/>
       <w:r>
         <w:rPr>
           <w:rFonts w:asciiTheme="majorHAnsi" w:hAnsiTheme="majorHAnsi" w:cstheme="majorHAnsi"/>
@@ -4213,6 +4349,7 @@
                 <w:szCs w:val="22"/>
               </w:rPr>
             </w:pPr>
+            <w:proofErr w:type="spellStart"/>
             <w:r>
               <w:rPr>
                 <w:rStyle w:val="normaltextrun"/>
@@ -4222,6 +4359,7 @@
               </w:rPr>
               <w:t>Null</w:t>
             </w:r>
+            <w:proofErr w:type="spellEnd"/>
           </w:p>
         </w:tc>
         <w:tc>
@@ -4274,8 +4412,13 @@
         <w:t>Casos de prueba para el método</w:t>
       </w:r>
       <w:r>
-        <w:t xml:space="preserve"> filtrarGasolinerasFavLocal</w:t>
-      </w:r>
+        <w:t xml:space="preserve"> </w:t>
+      </w:r>
+      <w:proofErr w:type="spellStart"/>
+      <w:r>
+        <w:t>filtrarGasolinerasFavLocal</w:t>
+      </w:r>
+      <w:proofErr w:type="spellEnd"/>
     </w:p>
     <w:p>
       <w:pPr>
@@ -4298,6 +4441,7 @@
         </w:rPr>
         <w:t xml:space="preserve">.2 </w:t>
       </w:r>
+      <w:proofErr w:type="spellStart"/>
       <w:r>
         <w:rPr>
           <w:rFonts w:asciiTheme="majorHAnsi" w:hAnsiTheme="majorHAnsi" w:cstheme="majorHAnsi"/>
@@ -4312,7 +4456,16 @@
           <w:i/>
           <w:iCs/>
         </w:rPr>
-        <w:t xml:space="preserve">Util </w:t>
+        <w:t>Util</w:t>
+      </w:r>
+      <w:proofErr w:type="spellEnd"/>
+      <w:r>
+        <w:rPr>
+          <w:rFonts w:asciiTheme="majorHAnsi" w:hAnsiTheme="majorHAnsi" w:cstheme="majorHAnsi"/>
+          <w:i/>
+          <w:iCs/>
+        </w:rPr>
+        <w:t xml:space="preserve"> </w:t>
       </w:r>
     </w:p>
     <w:p>
@@ -4328,6 +4481,7 @@
         </w:rPr>
         <w:t xml:space="preserve">Para este </w:t>
       </w:r>
+      <w:proofErr w:type="spellStart"/>
       <w:r>
         <w:rPr>
           <w:rFonts w:asciiTheme="majorHAnsi" w:hAnsiTheme="majorHAnsi" w:cstheme="majorHAnsi"/>
@@ -4344,6 +4498,7 @@
         </w:rPr>
         <w:t>e</w:t>
       </w:r>
+      <w:proofErr w:type="spellEnd"/>
       <w:r>
         <w:rPr>
           <w:rFonts w:asciiTheme="majorHAnsi" w:hAnsiTheme="majorHAnsi" w:cstheme="majorHAnsi"/>
@@ -4362,35 +4517,68 @@
         <w:rPr>
           <w:rFonts w:asciiTheme="majorHAnsi" w:hAnsiTheme="majorHAnsi" w:cstheme="majorHAnsi"/>
         </w:rPr>
-        <w:t xml:space="preserve">2 casos de prueba, uno por cada método público (exluyendo </w:t>
-      </w:r>
+        <w:t>2 casos de prueba, uno por cada método público (</w:t>
+      </w:r>
+      <w:proofErr w:type="spellStart"/>
+      <w:r>
+        <w:rPr>
+          <w:rFonts w:asciiTheme="majorHAnsi" w:hAnsiTheme="majorHAnsi" w:cstheme="majorHAnsi"/>
+        </w:rPr>
+        <w:t>exluyendo</w:t>
+      </w:r>
+      <w:proofErr w:type="spellEnd"/>
+      <w:r>
+        <w:rPr>
+          <w:rFonts w:asciiTheme="majorHAnsi" w:hAnsiTheme="majorHAnsi" w:cstheme="majorHAnsi"/>
+        </w:rPr>
+        <w:t xml:space="preserve"> </w:t>
+      </w:r>
+      <w:proofErr w:type="spellStart"/>
       <w:r>
         <w:rPr>
           <w:rFonts w:asciiTheme="majorHAnsi" w:hAnsiTheme="majorHAnsi" w:cstheme="majorHAnsi"/>
           <w:i/>
           <w:iCs/>
         </w:rPr>
-        <w:t xml:space="preserve">setters </w:t>
-      </w:r>
-      <w:r>
-        <w:rPr>
-          <w:rFonts w:asciiTheme="majorHAnsi" w:hAnsiTheme="majorHAnsi" w:cstheme="majorHAnsi"/>
-        </w:rPr>
-        <w:t xml:space="preserve">y </w:t>
-      </w:r>
+        <w:t>setters</w:t>
+      </w:r>
+      <w:proofErr w:type="spellEnd"/>
       <w:r>
         <w:rPr>
           <w:rFonts w:asciiTheme="majorHAnsi" w:hAnsiTheme="majorHAnsi" w:cstheme="majorHAnsi"/>
           <w:i/>
           <w:iCs/>
         </w:rPr>
+        <w:t xml:space="preserve"> </w:t>
+      </w:r>
+      <w:r>
+        <w:rPr>
+          <w:rFonts w:asciiTheme="majorHAnsi" w:hAnsiTheme="majorHAnsi" w:cstheme="majorHAnsi"/>
+        </w:rPr>
+        <w:t xml:space="preserve">y </w:t>
+      </w:r>
+      <w:proofErr w:type="spellStart"/>
+      <w:r>
+        <w:rPr>
+          <w:rFonts w:asciiTheme="majorHAnsi" w:hAnsiTheme="majorHAnsi" w:cstheme="majorHAnsi"/>
+          <w:i/>
+          <w:iCs/>
+        </w:rPr>
         <w:t>getters</w:t>
       </w:r>
-      <w:r>
-        <w:rPr>
-          <w:rFonts w:asciiTheme="majorHAnsi" w:hAnsiTheme="majorHAnsi" w:cstheme="majorHAnsi"/>
-        </w:rPr>
-        <w:t>). Estos casos de prueba son identificables por P</w:t>
+      <w:proofErr w:type="spellEnd"/>
+      <w:r>
+        <w:rPr>
+          <w:rFonts w:asciiTheme="majorHAnsi" w:hAnsiTheme="majorHAnsi" w:cstheme="majorHAnsi"/>
+        </w:rPr>
+        <w:t xml:space="preserve">). Estos casos de prueba son identificables por </w:t>
+      </w:r>
+      <w:proofErr w:type="spellStart"/>
+      <w:r>
+        <w:rPr>
+          <w:rFonts w:asciiTheme="majorHAnsi" w:hAnsiTheme="majorHAnsi" w:cstheme="majorHAnsi"/>
+        </w:rPr>
+        <w:t>P</w:t>
       </w:r>
       <w:r>
         <w:rPr>
@@ -4410,6 +4598,7 @@
         </w:rPr>
         <w:t>.x.y</w:t>
       </w:r>
+      <w:proofErr w:type="spellEnd"/>
     </w:p>
     <w:p>
       <w:pPr>
@@ -4459,6 +4648,7 @@
         </w:rPr>
         <w:t xml:space="preserve">1: </w:t>
       </w:r>
+      <w:proofErr w:type="spellStart"/>
       <w:r>
         <w:rPr>
           <w:rFonts w:asciiTheme="majorHAnsi" w:hAnsiTheme="majorHAnsi" w:cstheme="majorHAnsi"/>
@@ -4467,6 +4657,7 @@
         </w:rPr>
         <w:t>aplicarFiltro</w:t>
       </w:r>
+      <w:proofErr w:type="spellEnd"/>
     </w:p>
     <w:tbl>
       <w:tblPr>
@@ -4869,8 +5060,19 @@
                 <w:sz w:val="22"/>
                 <w:szCs w:val="22"/>
               </w:rPr>
-              <w:t>Localidad: Santander, Lista vacia</w:t>
-            </w:r>
+              <w:t xml:space="preserve">Localidad: Santander, Lista </w:t>
+            </w:r>
+            <w:proofErr w:type="spellStart"/>
+            <w:r>
+              <w:rPr>
+                <w:rStyle w:val="normaltextrun"/>
+                <w:rFonts w:ascii="Calibri Light" w:hAnsi="Calibri Light" w:cs="Calibri Light"/>
+                <w:sz w:val="22"/>
+                <w:szCs w:val="22"/>
+              </w:rPr>
+              <w:t>vacia</w:t>
+            </w:r>
+            <w:proofErr w:type="spellEnd"/>
           </w:p>
         </w:tc>
         <w:tc>
@@ -4989,8 +5191,19 @@
                 <w:sz w:val="22"/>
                 <w:szCs w:val="22"/>
               </w:rPr>
-              <w:t>, null</w:t>
-            </w:r>
+              <w:t xml:space="preserve">, </w:t>
+            </w:r>
+            <w:proofErr w:type="spellStart"/>
+            <w:r>
+              <w:rPr>
+                <w:rStyle w:val="normaltextrun"/>
+                <w:rFonts w:ascii="Calibri Light" w:hAnsi="Calibri Light" w:cs="Calibri Light"/>
+                <w:sz w:val="22"/>
+                <w:szCs w:val="22"/>
+              </w:rPr>
+              <w:t>null</w:t>
+            </w:r>
+            <w:proofErr w:type="spellEnd"/>
           </w:p>
         </w:tc>
         <w:tc>
@@ -5032,8 +5245,13 @@
         </w:rPr>
       </w:pPr>
       <w:r>
-        <w:t>Tabla 4: Casos de prueba para el método aplicarFiltro</w:t>
-      </w:r>
+        <w:t xml:space="preserve">Tabla 4: Casos de prueba para el método </w:t>
+      </w:r>
+      <w:proofErr w:type="spellStart"/>
+      <w:r>
+        <w:t>aplicarFiltro</w:t>
+      </w:r>
+      <w:proofErr w:type="spellEnd"/>
     </w:p>
     <w:p>
       <w:pPr>
@@ -5075,8 +5293,16 @@
         <w:rPr>
           <w:rFonts w:asciiTheme="majorHAnsi" w:hAnsiTheme="majorHAnsi" w:cstheme="majorHAnsi"/>
         </w:rPr>
-        <w:t>.2: extraeLocalidades</w:t>
-      </w:r>
+        <w:t xml:space="preserve">.2: </w:t>
+      </w:r>
+      <w:proofErr w:type="spellStart"/>
+      <w:r>
+        <w:rPr>
+          <w:rFonts w:asciiTheme="majorHAnsi" w:hAnsiTheme="majorHAnsi" w:cstheme="majorHAnsi"/>
+        </w:rPr>
+        <w:t>extraeLocalidades</w:t>
+      </w:r>
+      <w:proofErr w:type="spellEnd"/>
     </w:p>
     <w:tbl>
       <w:tblPr>
@@ -5454,6 +5680,7 @@
                 <w:szCs w:val="22"/>
               </w:rPr>
             </w:pPr>
+            <w:proofErr w:type="spellStart"/>
             <w:r>
               <w:rPr>
                 <w:rStyle w:val="normaltextrun"/>
@@ -5472,6 +5699,7 @@
               </w:rPr>
               <w:t>ull</w:t>
             </w:r>
+            <w:proofErr w:type="spellEnd"/>
           </w:p>
         </w:tc>
         <w:tc>
@@ -5510,8 +5738,13 @@
         <w:jc w:val="center"/>
       </w:pPr>
       <w:r>
-        <w:t>Tabla 5: Casos de prueba para el método extraeLocalidades</w:t>
-      </w:r>
+        <w:t xml:space="preserve">Tabla 5: Casos de prueba para el método </w:t>
+      </w:r>
+      <w:proofErr w:type="spellStart"/>
+      <w:r>
+        <w:t>extraeLocalidades</w:t>
+      </w:r>
+      <w:proofErr w:type="spellEnd"/>
     </w:p>
     <w:sectPr>
       <w:pgSz w:w="11906" w:h="16838"/>

</xml_diff>